<commit_message>
Anotaciones tests tema 6
</commit_message>
<xml_diff>
--- a/Tema 6/Tests/TESTS TEMA 6.docx
+++ b/Tema 6/Tests/TESTS TEMA 6.docx
@@ -4,31 +4,7 @@
   <w:body>
     <w:p>
       <w:r>
-        <w:t xml:space="preserve">Para una red neuronal con </w:t>
-      </w:r>
-      <w:r>
-        <w:t>función</w:t>
-      </w:r>
-      <w:r>
-        <w:t xml:space="preserve"> de </w:t>
-      </w:r>
-      <w:r>
-        <w:t>activación</w:t>
-      </w:r>
-      <w:r>
-        <w:t xml:space="preserve"> ReLU, si la entrada a una neurona es</w:t>
-      </w:r>
-      <w:r>
-        <w:t xml:space="preserve"> </w:t>
-      </w:r>
-      <w:r>
-        <w:t xml:space="preserve">-2, el gradiente local durante backpropagation </w:t>
-      </w:r>
-      <w:r>
-        <w:t>será</w:t>
-      </w:r>
-      <w:r>
-        <w:t>:</w:t>
+        <w:t>Para una red neuronal con función de activación ReLU, si la entrada a una neurona es -2, el gradiente local durante backpropagation será:</w:t>
       </w:r>
     </w:p>
     <w:p>
@@ -54,30 +30,12 @@
     <w:p/>
     <w:p>
       <w:r>
-        <w:t xml:space="preserve">Para un problema de </w:t>
-      </w:r>
-      <w:r>
-        <w:t>clasificación</w:t>
-      </w:r>
-      <w:r>
-        <w:t xml:space="preserve"> multiclase con 5 clases mutuamente excluyentes, la</w:t>
-      </w:r>
-    </w:p>
-    <w:p>
-      <w:r>
-        <w:t xml:space="preserve">mejor </w:t>
-      </w:r>
-      <w:r>
-        <w:t>configuración</w:t>
-      </w:r>
-      <w:r>
-        <w:t xml:space="preserve"> de capa de salida </w:t>
-      </w:r>
-      <w:r>
-        <w:t>sería</w:t>
-      </w:r>
-      <w:r>
-        <w:t>:</w:t>
+        <w:t>Para un problema de clasificación multiclase con 5 clases mutuamente excluyentes, la</w:t>
+      </w:r>
+    </w:p>
+    <w:p>
+      <w:r>
+        <w:t>mejor configuración de capa de salida sería:</w:t>
       </w:r>
     </w:p>
     <w:p>
@@ -103,13 +61,7 @@
     <w:p/>
     <w:p>
       <w:r>
-        <w:t>¿</w:t>
-      </w:r>
-      <w:r>
-        <w:t>Qué</w:t>
-      </w:r>
-      <w:r>
-        <w:t xml:space="preserve"> sucede con el gradiente en una red profunda que usa solo activaciones sigmoid?</w:t>
+        <w:t>¿Qué sucede con el gradiente en una red profunda que usa solo activaciones sigmoid?</w:t>
       </w:r>
     </w:p>
     <w:p>
@@ -135,25 +87,7 @@
     <w:p/>
     <w:p>
       <w:r>
-        <w:t xml:space="preserve">Durante el entrenamiento, observas que la </w:t>
-      </w:r>
-      <w:r>
-        <w:t>perdida</w:t>
-      </w:r>
-      <w:r>
-        <w:t xml:space="preserve"> de </w:t>
-      </w:r>
-      <w:r>
-        <w:t>validación</w:t>
-      </w:r>
-      <w:r>
-        <w:t xml:space="preserve"> comienza a aumentar</w:t>
-      </w:r>
-      <w:r>
-        <w:t xml:space="preserve"> </w:t>
-      </w:r>
-      <w:r>
-        <w:t>mientras la de entrenamiento sigue disminuyendo. Esto indica:</w:t>
+        <w:t>Durante el entrenamiento, observas que la perdida de validación comienza a aumentar mientras la de entrenamiento sigue disminuyendo. Esto indica:</w:t>
       </w:r>
     </w:p>
     <w:p>
@@ -184,25 +118,7 @@
     <w:p>
       <w:r>
         <w:lastRenderedPageBreak/>
-        <w:t xml:space="preserve">Si tienes una entrada de 7x7 y aplicas una </w:t>
-      </w:r>
-      <w:r>
-        <w:t>convolución</w:t>
-      </w:r>
-      <w:r>
-        <w:t xml:space="preserve"> con kernel 3x3, stride=2 y padding=0, el tama</w:t>
-      </w:r>
-      <w:r>
-        <w:t>ñ</w:t>
-      </w:r>
-      <w:r>
-        <w:t xml:space="preserve">o de salida </w:t>
-      </w:r>
-      <w:r>
-        <w:t>será</w:t>
-      </w:r>
-      <w:r>
-        <w:t>:</w:t>
+        <w:t>Si tienes una entrada de 7x7 y aplicas una convolución con kernel 3x3, stride=2 y padding=0, el tamaño de salida será:</w:t>
       </w:r>
     </w:p>
     <w:p>
@@ -233,46 +149,22 @@
     </w:p>
     <w:p>
       <w:r>
-        <w:t xml:space="preserve">A. Se usan </w:t>
-      </w:r>
-      <w:r>
-        <w:t>estadísticas</w:t>
-      </w:r>
-      <w:r>
-        <w:t xml:space="preserve"> del batch actual</w:t>
-      </w:r>
-    </w:p>
-    <w:p>
-      <w:r>
-        <w:t xml:space="preserve">B. Se usan </w:t>
-      </w:r>
-      <w:r>
-        <w:t>estadísticas</w:t>
-      </w:r>
-      <w:r>
-        <w:t xml:space="preserve"> de toda la </w:t>
-      </w:r>
-      <w:r>
-        <w:t>población</w:t>
-      </w:r>
-    </w:p>
-    <w:p>
-      <w:r>
-        <w:t xml:space="preserve">C. Se usan </w:t>
-      </w:r>
-      <w:r>
-        <w:t>estadísticas</w:t>
-      </w:r>
-      <w:r>
-        <w:t xml:space="preserve"> fijas</w:t>
-      </w:r>
-    </w:p>
-    <w:p>
-      <w:r>
-        <w:t xml:space="preserve">D. No se usa ninguna </w:t>
-      </w:r>
-      <w:r>
-        <w:t>estadística</w:t>
+        <w:t>A. Se usan estadísticas del batch actual</w:t>
+      </w:r>
+    </w:p>
+    <w:p>
+      <w:r>
+        <w:t>B. Se usan estadísticas de toda la población</w:t>
+      </w:r>
+    </w:p>
+    <w:p>
+      <w:r>
+        <w:t>C. Se usan estadísticas fijas</w:t>
+      </w:r>
+    </w:p>
+    <w:p>
+      <w:r>
+        <w:t>D. No se usa ninguna estadística</w:t>
       </w:r>
     </w:p>
     <w:p/>
@@ -304,31 +196,7 @@
     <w:p/>
     <w:p>
       <w:r>
-        <w:t xml:space="preserve">Si una capa convolucional tiene 64 filtros de </w:t>
-      </w:r>
-      <w:r>
-        <w:t>tamaño</w:t>
-      </w:r>
-      <w:r>
-        <w:t xml:space="preserve"> 3x3 y la entrada tiene 32 canales,</w:t>
-      </w:r>
-      <w:r>
-        <w:t xml:space="preserve"> </w:t>
-      </w:r>
-      <w:r>
-        <w:t xml:space="preserve">el </w:t>
-      </w:r>
-      <w:r>
-        <w:t>número</w:t>
-      </w:r>
-      <w:r>
-        <w:t xml:space="preserve"> total de </w:t>
-      </w:r>
-      <w:r>
-        <w:t>parámetros</w:t>
-      </w:r>
-      <w:r>
-        <w:t xml:space="preserve"> (incluyendo biases) es:</w:t>
+        <w:t>Si una capa convolucional tiene 64 filtros de tamaño 3x3 y la entrada tiene 32 canales, el número total de parámetros (incluyendo biases) es:</w:t>
       </w:r>
     </w:p>
     <w:p>
@@ -381,19 +249,7 @@
     <w:p>
       <w:r>
         <w:lastRenderedPageBreak/>
-        <w:t xml:space="preserve">En una ConvNet, el </w:t>
-      </w:r>
-      <w:r>
-        <w:t>número</w:t>
-      </w:r>
-      <w:r>
-        <w:t xml:space="preserve"> de canales </w:t>
-      </w:r>
-      <w:r>
-        <w:t>típicamente</w:t>
-      </w:r>
-      <w:r>
-        <w:t>:</w:t>
+        <w:t>En una ConvNet, el número de canales típicamente:</w:t>
       </w:r>
     </w:p>
     <w:p>
@@ -419,27 +275,12 @@
     <w:p/>
     <w:p>
       <w:r>
-        <w:t xml:space="preserve">Al aplicar data augmentation en </w:t>
-      </w:r>
-      <w:r>
-        <w:t>imágenes</w:t>
-      </w:r>
-      <w:r>
-        <w:t xml:space="preserve"> </w:t>
-      </w:r>
-      <w:r>
-        <w:t>médicas</w:t>
-      </w:r>
-      <w:r>
-        <w:t>, NO es recomendable:</w:t>
-      </w:r>
-    </w:p>
-    <w:p>
-      <w:r>
-        <w:t xml:space="preserve">A. Rotaciones </w:t>
-      </w:r>
-      <w:r>
-        <w:t>pequeñas</w:t>
+        <w:t>Al aplicar data augmentation en imágenes médicas, NO es recomendable:</w:t>
+      </w:r>
+    </w:p>
+    <w:p>
+      <w:r>
+        <w:t>A. Rotaciones pequeñas</w:t>
       </w:r>
     </w:p>
     <w:p>
@@ -454,13 +295,7 @@
     </w:p>
     <w:p>
       <w:r>
-        <w:t xml:space="preserve">D. Distorsiones </w:t>
-      </w:r>
-      <w:r>
-        <w:t>geométricas</w:t>
-      </w:r>
-      <w:r>
-        <w:t xml:space="preserve"> agresivas</w:t>
+        <w:t>D. Distorsiones geométricas agresivas</w:t>
       </w:r>
     </w:p>
     <w:p/>
@@ -471,41 +306,17 @@
     </w:p>
     <w:p>
       <w:r>
-        <w:t xml:space="preserve">A. Las primeras capas detectan </w:t>
-      </w:r>
-      <w:r>
-        <w:t>características</w:t>
-      </w:r>
-      <w:r>
-        <w:t xml:space="preserve"> de alto nivel</w:t>
-      </w:r>
-    </w:p>
-    <w:p>
-      <w:r>
-        <w:t xml:space="preserve">B. Las ultimas capas detectan </w:t>
-      </w:r>
-      <w:r>
-        <w:t>características</w:t>
-      </w:r>
-      <w:r>
-        <w:t xml:space="preserve"> </w:t>
-      </w:r>
-      <w:r>
-        <w:t>básicas</w:t>
-      </w:r>
-    </w:p>
-    <w:p>
-      <w:r>
-        <w:t xml:space="preserve">C. Las primeras capas detectan </w:t>
-      </w:r>
-      <w:r>
-        <w:t>características</w:t>
-      </w:r>
-      <w:r>
-        <w:t xml:space="preserve"> </w:t>
-      </w:r>
-      <w:r>
-        <w:t>básicas</w:t>
+        <w:t>A. Las primeras capas detectan características de alto nivel</w:t>
+      </w:r>
+    </w:p>
+    <w:p>
+      <w:r>
+        <w:t>B. Las ultimas capas detectan características básicas</w:t>
+      </w:r>
+    </w:p>
+    <w:p>
+      <w:r>
+        <w:t>C. Las primeras capas detectan características básicas</w:t>
       </w:r>
     </w:p>
     <w:p>
@@ -528,34 +339,69 @@
     <w:p/>
     <w:p/>
     <w:p>
-      <w:r>
+      <w:pPr>
+        <w:rPr>
+          <w:highlight w:val="yellow"/>
+        </w:rPr>
+      </w:pPr>
+      <w:r>
+        <w:rPr>
+          <w:highlight w:val="yellow"/>
+        </w:rPr>
         <w:lastRenderedPageBreak/>
         <w:t>Considera la siguiente red neuronal simple:</w:t>
       </w:r>
     </w:p>
     <w:p>
-      <w:r>
+      <w:pPr>
+        <w:rPr>
+          <w:highlight w:val="yellow"/>
+        </w:rPr>
+      </w:pPr>
+      <w:r>
+        <w:rPr>
+          <w:highlight w:val="yellow"/>
+        </w:rPr>
         <w:t>Entrada: x = [1, −3]. Objetivo: y = 1</w:t>
       </w:r>
     </w:p>
     <w:p>
-      <w:r>
+      <w:pPr>
+        <w:rPr>
+          <w:highlight w:val="yellow"/>
+        </w:rPr>
+      </w:pPr>
+      <w:r>
+        <w:rPr>
+          <w:highlight w:val="yellow"/>
+        </w:rPr>
         <w:t>Una capa oculta con 2 neuronas usando ReLU</w:t>
       </w:r>
     </w:p>
     <w:p>
-      <w:r>
-        <w:t xml:space="preserve">Capa de salida: 1 neurona con </w:t>
-      </w:r>
-      <w:r>
-        <w:t>activación</w:t>
-      </w:r>
-      <w:r>
-        <w:t xml:space="preserve"> lineal</w:t>
-      </w:r>
-    </w:p>
-    <w:p>
-      <w:r>
+      <w:pPr>
+        <w:rPr>
+          <w:highlight w:val="yellow"/>
+        </w:rPr>
+      </w:pPr>
+      <w:r>
+        <w:rPr>
+          <w:highlight w:val="yellow"/>
+        </w:rPr>
+        <w:t>Capa de salida: 1 neurona con activación lineal</w:t>
+      </w:r>
+    </w:p>
+    <w:p>
+      <w:pPr>
+        <w:rPr>
+          <w:highlight w:val="yellow"/>
+        </w:rPr>
+      </w:pPr>
+      <w:r>
+        <w:rPr>
+          <w:noProof/>
+          <w:highlight w:val="yellow"/>
+        </w:rPr>
         <w:drawing>
           <wp:inline distT="0" distB="0" distL="0" distR="0" wp14:anchorId="6E20A337" wp14:editId="75226B24">
             <wp:extent cx="2562583" cy="447737"/>
@@ -594,99 +440,168 @@
       </w:r>
     </w:p>
     <w:p>
-      <w:r>
+      <w:pPr>
+        <w:rPr>
+          <w:highlight w:val="yellow"/>
+        </w:rPr>
+      </w:pPr>
+      <w:r>
+        <w:rPr>
+          <w:highlight w:val="yellow"/>
+        </w:rPr>
         <w:t>Bias capa oculta: b1 = [0.1, 0.1]</w:t>
       </w:r>
     </w:p>
     <w:p>
-      <w:r>
+      <w:pPr>
+        <w:rPr>
+          <w:highlight w:val="yellow"/>
+        </w:rPr>
+      </w:pPr>
+      <w:r>
+        <w:rPr>
+          <w:highlight w:val="yellow"/>
+        </w:rPr>
         <w:t>Pesos capa salida: W2 = [2, 2]</w:t>
       </w:r>
     </w:p>
     <w:p>
-      <w:r>
+      <w:pPr>
+        <w:rPr>
+          <w:highlight w:val="yellow"/>
+        </w:rPr>
+      </w:pPr>
+      <w:r>
+        <w:rPr>
+          <w:highlight w:val="yellow"/>
+        </w:rPr>
         <w:t>Bias capa salida: b2 = 0</w:t>
       </w:r>
     </w:p>
     <w:p>
-      <w:r>
-        <w:t xml:space="preserve">Problema de </w:t>
-      </w:r>
-      <w:r>
-        <w:t>regresión</w:t>
-      </w:r>
-      <w:r>
-        <w:t xml:space="preserve"> basado en MSE. Definimos MSE como</w:t>
-      </w:r>
-      <w:r>
+      <w:pPr>
+        <w:rPr>
+          <w:highlight w:val="yellow"/>
+        </w:rPr>
+      </w:pPr>
+      <w:r>
+        <w:rPr>
+          <w:highlight w:val="yellow"/>
+        </w:rPr>
+        <w:t>Problema de regresión basado en MSE. Definimos MSE como</w:t>
+      </w:r>
+      <w:r>
+        <w:rPr>
+          <w:highlight w:val="yellow"/>
+        </w:rPr>
         <w:t>:</w:t>
       </w:r>
     </w:p>
     <w:p>
-      <w:r>
-        <w:t>MSE(y, ypred) =</w:t>
-      </w:r>
-      <w:r>
-        <w:t xml:space="preserve"> </w:t>
-      </w:r>
-      <w:r>
-        <w:t>1</w:t>
-      </w:r>
-      <w:r>
-        <w:t>/</w:t>
-      </w:r>
-      <w:r>
-        <w:t>2 (ypred − y)2. ¿Cu</w:t>
-      </w:r>
-      <w:r>
+      <w:pPr>
+        <w:rPr>
+          <w:highlight w:val="yellow"/>
+        </w:rPr>
+      </w:pPr>
+      <w:r>
+        <w:rPr>
+          <w:highlight w:val="yellow"/>
+        </w:rPr>
+        <w:t>MSE(y, ypred) = 1/2 (ypred − y)2. ¿Cuánto vale el gradiente con respecto a b2?</w:t>
+      </w:r>
+    </w:p>
+    <w:p>
+      <w:pPr>
+        <w:rPr>
+          <w:highlight w:val="yellow"/>
+        </w:rPr>
+      </w:pPr>
+      <w:r>
+        <w:rPr>
+          <w:highlight w:val="yellow"/>
+        </w:rPr>
+        <w:t>A. 7.2</w:t>
+      </w:r>
+    </w:p>
+    <w:p>
+      <w:pPr>
+        <w:rPr>
+          <w:highlight w:val="yellow"/>
+        </w:rPr>
+      </w:pPr>
+      <w:r>
+        <w:rPr>
+          <w:highlight w:val="yellow"/>
+        </w:rPr>
+        <w:t>B. 14.4</w:t>
+      </w:r>
+    </w:p>
+    <w:p>
+      <w:pPr>
+        <w:rPr>
+          <w:highlight w:val="yellow"/>
+        </w:rPr>
+      </w:pPr>
+      <w:r>
+        <w:rPr>
+          <w:highlight w:val="yellow"/>
+        </w:rPr>
+        <w:t>C. 6.0</w:t>
+      </w:r>
+    </w:p>
+    <w:p>
+      <w:r>
+        <w:rPr>
+          <w:highlight w:val="yellow"/>
+        </w:rPr>
+        <w:t>D. 5.1</w:t>
+      </w:r>
+    </w:p>
+    <w:p/>
+    <w:p>
+      <w:pPr>
+        <w:rPr>
+          <w:highlight w:val="yellow"/>
+        </w:rPr>
+      </w:pPr>
+      <w:r>
+        <w:rPr>
+          <w:highlight w:val="yellow"/>
+        </w:rPr>
+        <w:t>Con los mismos datos que el problema anterior. ¿Cu</w:t>
+      </w:r>
+      <w:r>
+        <w:rPr>
+          <w:highlight w:val="yellow"/>
+        </w:rPr>
         <w:t>á</w:t>
       </w:r>
       <w:r>
-        <w:t>nto vale el gradiente con respecto a b2?</w:t>
-      </w:r>
-    </w:p>
-    <w:p>
-      <w:r>
-        <w:t>A. 7.2</w:t>
-      </w:r>
-    </w:p>
-    <w:p>
-      <w:r>
-        <w:t>B. 14.4</w:t>
-      </w:r>
-    </w:p>
-    <w:p>
-      <w:r>
-        <w:t>C. 6.0</w:t>
-      </w:r>
-    </w:p>
-    <w:p>
-      <w:r>
-        <w:t>D. 5.1</w:t>
-      </w:r>
-    </w:p>
-    <w:p/>
-    <w:p>
-      <w:r>
-        <w:t>Con los mismos datos que el problema anterior. ¿Cu</w:t>
-      </w:r>
-      <w:r>
-        <w:t>á</w:t>
-      </w:r>
-      <w:r>
+        <w:rPr>
+          <w:highlight w:val="yellow"/>
+        </w:rPr>
         <w:t>nto vale la matriz W1 tras una</w:t>
       </w:r>
     </w:p>
     <w:p>
-      <w:r>
-        <w:t>actualización</w:t>
-      </w:r>
-      <w:r>
-        <w:t xml:space="preserve"> con descenso de gradiente y learning rate 0.1?</w:t>
-      </w:r>
-    </w:p>
-    <w:p>
-      <w:r>
+      <w:pPr>
+        <w:rPr>
+          <w:highlight w:val="yellow"/>
+        </w:rPr>
+      </w:pPr>
+      <w:r>
+        <w:rPr>
+          <w:highlight w:val="yellow"/>
+        </w:rPr>
+        <w:t>actualización con descenso de gradiente y learning rate 0.1?</w:t>
+      </w:r>
+    </w:p>
+    <w:p>
+      <w:r>
+        <w:rPr>
+          <w:noProof/>
+          <w:highlight w:val="yellow"/>
+        </w:rPr>
         <w:drawing>
           <wp:inline distT="0" distB="0" distL="0" distR="0" wp14:anchorId="057CCC2A" wp14:editId="67055F5B">
             <wp:extent cx="1810003" cy="1705213"/>
@@ -727,110 +642,135 @@
     <w:p/>
     <w:p/>
     <w:p>
-      <w:r>
+      <w:pPr>
+        <w:rPr>
+          <w:highlight w:val="yellow"/>
+        </w:rPr>
+      </w:pPr>
+      <w:r>
+        <w:rPr>
+          <w:highlight w:val="yellow"/>
+        </w:rPr>
         <w:t>En una red con Batch Normalization, durante inferencia:</w:t>
       </w:r>
     </w:p>
     <w:p>
-      <w:r>
-        <w:t xml:space="preserve">A. Se usan </w:t>
-      </w:r>
-      <w:r>
-        <w:t>estadísticas</w:t>
-      </w:r>
-      <w:r>
-        <w:t xml:space="preserve"> </w:t>
-      </w:r>
-      <w:r>
-        <w:t>móviles</w:t>
-      </w:r>
-      <w:r>
-        <w:t xml:space="preserve"> acumuladas</w:t>
-      </w:r>
-    </w:p>
-    <w:p>
-      <w:r>
-        <w:t xml:space="preserve">B. Se calculan </w:t>
-      </w:r>
-      <w:r>
-        <w:t>estadísticas</w:t>
-      </w:r>
-      <w:r>
-        <w:t xml:space="preserve"> del batch</w:t>
-      </w:r>
-    </w:p>
-    <w:p>
-      <w:r>
-        <w:t xml:space="preserve">C. Se desactiva la </w:t>
-      </w:r>
-      <w:r>
-        <w:t>normalización</w:t>
-      </w:r>
-    </w:p>
-    <w:p>
-      <w:r>
-        <w:t xml:space="preserve">D. Se usan </w:t>
-      </w:r>
-      <w:r>
-        <w:t>estadísticas</w:t>
-      </w:r>
-      <w:r>
-        <w:t xml:space="preserve"> aleatorias</w:t>
-      </w:r>
-    </w:p>
-    <w:p>
-      <w:r>
+      <w:pPr>
+        <w:rPr>
+          <w:highlight w:val="yellow"/>
+        </w:rPr>
+      </w:pPr>
+      <w:r>
+        <w:rPr>
+          <w:highlight w:val="yellow"/>
+        </w:rPr>
+        <w:t>A. Se usan estadísticas móviles acumuladas</w:t>
+      </w:r>
+    </w:p>
+    <w:p>
+      <w:pPr>
+        <w:rPr>
+          <w:highlight w:val="yellow"/>
+        </w:rPr>
+      </w:pPr>
+      <w:r>
+        <w:rPr>
+          <w:highlight w:val="yellow"/>
+        </w:rPr>
+        <w:t>B. Se calculan estadísticas del batch</w:t>
+      </w:r>
+    </w:p>
+    <w:p>
+      <w:pPr>
+        <w:rPr>
+          <w:highlight w:val="yellow"/>
+        </w:rPr>
+      </w:pPr>
+      <w:r>
+        <w:rPr>
+          <w:highlight w:val="yellow"/>
+        </w:rPr>
+        <w:t>C. Se desactiva la normalización</w:t>
+      </w:r>
+    </w:p>
+    <w:p>
+      <w:r>
+        <w:rPr>
+          <w:highlight w:val="yellow"/>
+        </w:rPr>
+        <w:t>D. Se usan estadísticas aleatorias</w:t>
+      </w:r>
+    </w:p>
+    <w:p>
+      <w:pPr>
+        <w:rPr>
+          <w:highlight w:val="yellow"/>
+        </w:rPr>
+      </w:pPr>
+      <w:r>
+        <w:rPr>
+          <w:highlight w:val="yellow"/>
+        </w:rPr>
         <w:lastRenderedPageBreak/>
         <w:t>Al usar Dropout (p=0.5) durante el entrenamiento:</w:t>
       </w:r>
     </w:p>
     <w:p>
-      <w:r>
+      <w:pPr>
+        <w:rPr>
+          <w:highlight w:val="yellow"/>
+        </w:rPr>
+      </w:pPr>
+      <w:r>
+        <w:rPr>
+          <w:highlight w:val="yellow"/>
+        </w:rPr>
         <w:t>A. Los pesos se multiplican por 0.5</w:t>
       </w:r>
     </w:p>
     <w:p>
-      <w:r>
+      <w:pPr>
+        <w:rPr>
+          <w:highlight w:val="yellow"/>
+        </w:rPr>
+      </w:pPr>
+      <w:r>
+        <w:rPr>
+          <w:highlight w:val="yellow"/>
+        </w:rPr>
         <w:t>B. Las activaciones se escalan por 2</w:t>
       </w:r>
     </w:p>
     <w:p>
-      <w:r>
+      <w:pPr>
+        <w:rPr>
+          <w:highlight w:val="yellow"/>
+        </w:rPr>
+      </w:pPr>
+      <w:r>
+        <w:rPr>
+          <w:highlight w:val="yellow"/>
+        </w:rPr>
         <w:t>C. El gradiente se reduce a la mitad</w:t>
       </w:r>
     </w:p>
     <w:p>
       <w:r>
+        <w:rPr>
+          <w:highlight w:val="yellow"/>
+        </w:rPr>
         <w:t>D. La red se divide en dos</w:t>
       </w:r>
     </w:p>
     <w:p/>
     <w:p>
       <w:r>
-        <w:t xml:space="preserve">En el contexto de </w:t>
-      </w:r>
-      <w:r>
-        <w:t>optimización</w:t>
-      </w:r>
-      <w:r>
-        <w:t xml:space="preserve"> con SGD, ¿</w:t>
-      </w:r>
-      <w:r>
-        <w:t>qué</w:t>
+        <w:t>En el contexto de optimización con SGD, ¿qué afirmación es correcta sobre el</w:t>
       </w:r>
       <w:r>
         <w:t xml:space="preserve"> </w:t>
       </w:r>
       <w:r>
-        <w:t>afirmación</w:t>
-      </w:r>
-      <w:r>
-        <w:t xml:space="preserve"> es correcta sobre el</w:t>
-      </w:r>
-      <w:r>
-        <w:t xml:space="preserve"> </w:t>
-      </w:r>
-      <w:r>
         <w:t>momentum?</w:t>
       </w:r>
     </w:p>
@@ -841,13 +781,7 @@
     </w:p>
     <w:p>
       <w:r>
-        <w:t xml:space="preserve">B. Aumenta la </w:t>
-      </w:r>
-      <w:r>
-        <w:t>oscilación</w:t>
-      </w:r>
-      <w:r>
-        <w:t xml:space="preserve"> en el gradiente</w:t>
+        <w:t>B. Aumenta la oscilación en el gradiente</w:t>
       </w:r>
     </w:p>
     <w:p>
@@ -863,13 +797,7 @@
     <w:p/>
     <w:p>
       <w:r>
-        <w:t xml:space="preserve">Al usar </w:t>
-      </w:r>
-      <w:r>
-        <w:t>regularización</w:t>
-      </w:r>
-      <w:r>
-        <w:t xml:space="preserve"> L2 durante el entrenamiento:</w:t>
+        <w:t>Al usar regularización L2 durante el entrenamiento:</w:t>
       </w:r>
     </w:p>
     <w:p>
@@ -894,18 +822,29 @@
     </w:p>
     <w:p/>
     <w:p>
-      <w:r>
-        <w:t xml:space="preserve">Dado el siguiente </w:t>
-      </w:r>
-      <w:r>
-        <w:t>código</w:t>
-      </w:r>
-      <w:r>
-        <w:t xml:space="preserve"> en Keras:</w:t>
-      </w:r>
-    </w:p>
-    <w:p>
-      <w:r>
+      <w:pPr>
+        <w:rPr>
+          <w:highlight w:val="yellow"/>
+        </w:rPr>
+      </w:pPr>
+      <w:r>
+        <w:rPr>
+          <w:highlight w:val="yellow"/>
+        </w:rPr>
+        <w:t>Dado el siguiente código en Keras:</w:t>
+      </w:r>
+    </w:p>
+    <w:p>
+      <w:pPr>
+        <w:rPr>
+          <w:highlight w:val="yellow"/>
+        </w:rPr>
+      </w:pPr>
+      <w:r>
+        <w:rPr>
+          <w:noProof/>
+          <w:highlight w:val="yellow"/>
+        </w:rPr>
         <w:drawing>
           <wp:inline distT="0" distB="0" distL="0" distR="0" wp14:anchorId="03F6FB4F" wp14:editId="2F06DB74">
             <wp:extent cx="2734057" cy="1609950"/>
@@ -944,278 +883,228 @@
       </w:r>
     </w:p>
     <w:p>
-      <w:r>
-        <w:t>¿</w:t>
-      </w:r>
-      <w:r>
-        <w:t>Qué</w:t>
+      <w:pPr>
+        <w:rPr>
+          <w:highlight w:val="yellow"/>
+        </w:rPr>
+      </w:pPr>
+      <w:r>
+        <w:rPr>
+          <w:highlight w:val="yellow"/>
+        </w:rPr>
+        <w:t>¿Qué afirmación es INCORRECTA?</w:t>
+      </w:r>
+    </w:p>
+    <w:p>
+      <w:pPr>
+        <w:rPr>
+          <w:highlight w:val="yellow"/>
+        </w:rPr>
+      </w:pPr>
+      <w:r>
+        <w:rPr>
+          <w:highlight w:val="yellow"/>
+        </w:rPr>
+        <w:t>A. El modelo puede usarse para clasificación binaria</w:t>
+      </w:r>
+    </w:p>
+    <w:p>
+      <w:pPr>
+        <w:rPr>
+          <w:highlight w:val="yellow"/>
+        </w:rPr>
+      </w:pPr>
+      <w:r>
+        <w:rPr>
+          <w:highlight w:val="yellow"/>
+        </w:rPr>
+        <w:t>B. La primera capa espera 100 features de entrada</w:t>
+      </w:r>
+    </w:p>
+    <w:p>
+      <w:pPr>
+        <w:rPr>
+          <w:highlight w:val="yellow"/>
+        </w:rPr>
+      </w:pPr>
+      <w:r>
+        <w:rPr>
+          <w:highlight w:val="yellow"/>
+        </w:rPr>
+        <w:t>C. BatchNorm debe ir después de la activación ReLU</w:t>
+      </w:r>
+    </w:p>
+    <w:p>
+      <w:r>
+        <w:rPr>
+          <w:highlight w:val="yellow"/>
+        </w:rPr>
+        <w:t>D. Dropout ayuda a prevenir overfitting</w:t>
+      </w:r>
+    </w:p>
+    <w:p>
+      <w:r>
+        <w:lastRenderedPageBreak/>
+        <w:t>Al usar Early Stopping, ¿cuál es la mejor estrategia?</w:t>
+      </w:r>
+    </w:p>
+    <w:p>
+      <w:r>
+        <w:t>A. Parar inmediatamente cuando la perdida de validación aumenta</w:t>
+      </w:r>
+    </w:p>
+    <w:p>
+      <w:r>
+        <w:t>B. Usar patience y restaurar los mejores pesos</w:t>
+      </w:r>
+    </w:p>
+    <w:p>
+      <w:r>
+        <w:t>C. Continuar hasta el número máximo de ´épocas</w:t>
+      </w:r>
+    </w:p>
+    <w:p>
+      <w:r>
+        <w:t xml:space="preserve">D. Reducir el learning </w:t>
+      </w:r>
+      <w:proofErr w:type="spellStart"/>
+      <w:r>
+        <w:t>rate</w:t>
+      </w:r>
+      <w:proofErr w:type="spellEnd"/>
+      <w:r>
+        <w:t xml:space="preserve"> a cero gradualmente</w:t>
+      </w:r>
+    </w:p>
+    <w:p/>
+    <w:p>
+      <w:r>
+        <w:t>En un problema de regresión con valores objetivo en el rango [-10,100], la mejor</w:t>
       </w:r>
       <w:r>
         <w:t xml:space="preserve"> </w:t>
       </w:r>
       <w:r>
-        <w:t>afirmación</w:t>
-      </w:r>
-      <w:r>
-        <w:t xml:space="preserve"> es INCORRECTA?</w:t>
-      </w:r>
-    </w:p>
-    <w:p>
-      <w:r>
-        <w:t xml:space="preserve">A. El modelo puede usarse para </w:t>
-      </w:r>
-      <w:r>
-        <w:t>clasificación</w:t>
-      </w:r>
-      <w:r>
-        <w:t xml:space="preserve"> binaria</w:t>
-      </w:r>
-    </w:p>
-    <w:p>
-      <w:r>
-        <w:t>B. La primera capa espera 100 features de entrada</w:t>
-      </w:r>
-    </w:p>
-    <w:p>
-      <w:r>
-        <w:t xml:space="preserve">C. BatchNorm debe ir </w:t>
-      </w:r>
-      <w:r>
-        <w:t>después</w:t>
-      </w:r>
-      <w:r>
-        <w:t xml:space="preserve"> de la </w:t>
-      </w:r>
-      <w:r>
-        <w:t>activación</w:t>
-      </w:r>
-      <w:r>
-        <w:t xml:space="preserve"> ReLU</w:t>
-      </w:r>
-    </w:p>
-    <w:p>
-      <w:r>
-        <w:t>D. Dropout ayuda a prevenir overfitting</w:t>
-      </w:r>
-    </w:p>
-    <w:p>
-      <w:r>
-        <w:lastRenderedPageBreak/>
-        <w:t>Al usar Early Stopping, ¿</w:t>
-      </w:r>
-      <w:r>
-        <w:t>cuál</w:t>
-      </w:r>
-      <w:r>
-        <w:t xml:space="preserve"> es la mejor estrategia?</w:t>
-      </w:r>
-    </w:p>
-    <w:p>
-      <w:r>
-        <w:t xml:space="preserve">A. Parar inmediatamente cuando la </w:t>
-      </w:r>
-      <w:r>
-        <w:t>perdida</w:t>
-      </w:r>
-      <w:r>
-        <w:t xml:space="preserve"> de </w:t>
-      </w:r>
-      <w:r>
-        <w:t>validación</w:t>
-      </w:r>
-      <w:r>
-        <w:t xml:space="preserve"> aumenta</w:t>
-      </w:r>
-    </w:p>
-    <w:p>
-      <w:r>
-        <w:t>B. Usar patience y restaurar los mejores pesos</w:t>
-      </w:r>
-    </w:p>
-    <w:p>
-      <w:r>
-        <w:t xml:space="preserve">C. Continuar hasta el </w:t>
-      </w:r>
-      <w:r>
-        <w:t>número</w:t>
+        <w:t>configuración sería:</w:t>
+      </w:r>
+    </w:p>
+    <w:p>
+      <w:r>
+        <w:t>A. Dense(1, activation=’sigmoid’)</w:t>
+      </w:r>
+    </w:p>
+    <w:p>
+      <w:r>
+        <w:t>B. Dense(1, activation=’softmax’)</w:t>
+      </w:r>
+    </w:p>
+    <w:p>
+      <w:r>
+        <w:t>C. Dense(1, activation=’linear’)</w:t>
+      </w:r>
+    </w:p>
+    <w:p>
+      <w:r>
+        <w:t>D. Dense(1, activation=’relu’)</w:t>
+      </w:r>
+    </w:p>
+    <w:p/>
+    <w:p>
+      <w:r>
+        <w:t>Si estás entrenando una red y observas que la perdida fluctúa mucho:</w:t>
+      </w:r>
+    </w:p>
+    <w:p>
+      <w:r>
+        <w:t>A. Debes aumentar el learning rate</w:t>
+      </w:r>
+    </w:p>
+    <w:p>
+      <w:r>
+        <w:t>B. Debes reducir el learning rate</w:t>
+      </w:r>
+    </w:p>
+    <w:p>
+      <w:r>
+        <w:t>C. Debes eliminar BatchNorm</w:t>
+      </w:r>
+    </w:p>
+    <w:p>
+      <w:r>
+        <w:t>D. Debes aumentar el número de capas</w:t>
+      </w:r>
+    </w:p>
+    <w:p/>
+    <w:p>
+      <w:pPr>
+        <w:rPr>
+          <w:highlight w:val="yellow"/>
+        </w:rPr>
+      </w:pPr>
+      <w:r>
+        <w:rPr>
+          <w:highlight w:val="yellow"/>
+        </w:rPr>
+        <w:t>Al implementar data augmentation con Keras, ¿cuándo se aplican estas transformaciones?</w:t>
+      </w:r>
+    </w:p>
+    <w:p>
+      <w:pPr>
+        <w:rPr>
+          <w:highlight w:val="yellow"/>
+        </w:rPr>
+      </w:pPr>
+      <w:r>
+        <w:rPr>
+          <w:highlight w:val="yellow"/>
+        </w:rPr>
+        <w:t>A. Una vez antes del entrenamiento</w:t>
+      </w:r>
+    </w:p>
+    <w:p>
+      <w:pPr>
+        <w:rPr>
+          <w:highlight w:val="yellow"/>
+        </w:rPr>
+      </w:pPr>
+      <w:r>
+        <w:rPr>
+          <w:highlight w:val="yellow"/>
+        </w:rPr>
+        <w:t>B. En cada época de forma aleatoria</w:t>
+      </w:r>
+    </w:p>
+    <w:p>
+      <w:pPr>
+        <w:rPr>
+          <w:highlight w:val="yellow"/>
+        </w:rPr>
+      </w:pPr>
+      <w:r>
+        <w:rPr>
+          <w:highlight w:val="yellow"/>
+        </w:rPr>
+        <w:t>C. Solo durante la validación</w:t>
+      </w:r>
+    </w:p>
+    <w:p>
+      <w:r>
+        <w:rPr>
+          <w:highlight w:val="yellow"/>
+        </w:rPr>
+        <w:t>D. Solo durante la inferencia</w:t>
+      </w:r>
+    </w:p>
+    <w:p/>
+    <w:p>
+      <w:r>
+        <w:t>En una arquitectura secuencial con capas densas, ¿cuál es el impacto de aumentar el</w:t>
       </w:r>
       <w:r>
         <w:t xml:space="preserve"> </w:t>
       </w:r>
       <w:r>
-        <w:t>máximo</w:t>
-      </w:r>
-      <w:r>
-        <w:t xml:space="preserve"> de ´</w:t>
-      </w:r>
-      <w:r>
-        <w:t>épocas</w:t>
-      </w:r>
-    </w:p>
-    <w:p>
-      <w:r>
-        <w:t>D. Reducir el learning rate a cero gradualmente</w:t>
-      </w:r>
-    </w:p>
-    <w:p>
-      <w:r>
-        <w:t xml:space="preserve">En un problema de </w:t>
-      </w:r>
-      <w:r>
-        <w:t>regresión</w:t>
-      </w:r>
-      <w:r>
-        <w:t xml:space="preserve"> con valores objetivo en el rango [-10,100], la mejor</w:t>
-      </w:r>
-      <w:r>
-        <w:t xml:space="preserve"> </w:t>
-      </w:r>
-      <w:r>
-        <w:t>configuraci</w:t>
-      </w:r>
-      <w:r>
-        <w:t>ó</w:t>
-      </w:r>
-      <w:r>
-        <w:t xml:space="preserve">n </w:t>
-      </w:r>
-      <w:r>
-        <w:t>sería</w:t>
-      </w:r>
-      <w:r>
-        <w:t>:</w:t>
-      </w:r>
-    </w:p>
-    <w:p>
-      <w:r>
-        <w:t>A. Dense(1, activation=’sigmoid’)</w:t>
-      </w:r>
-    </w:p>
-    <w:p>
-      <w:r>
-        <w:t>B. Dense(1, activation=’softmax’)</w:t>
-      </w:r>
-    </w:p>
-    <w:p>
-      <w:r>
-        <w:t>C. Dense(1, activation=’linear’)</w:t>
-      </w:r>
-    </w:p>
-    <w:p>
-      <w:r>
-        <w:t>D. Dense(1, activation=’relu’)</w:t>
-      </w:r>
-    </w:p>
-    <w:p/>
-    <w:p>
-      <w:r>
-        <w:t xml:space="preserve">Si </w:t>
-      </w:r>
-      <w:r>
-        <w:t>estás</w:t>
-      </w:r>
-      <w:r>
-        <w:t xml:space="preserve"> entrenando una red y observas que la </w:t>
-      </w:r>
-      <w:r>
-        <w:t>perdida</w:t>
-      </w:r>
-      <w:r>
-        <w:t xml:space="preserve"> </w:t>
-      </w:r>
-      <w:r>
-        <w:t>fluctúa</w:t>
-      </w:r>
-      <w:r>
-        <w:t xml:space="preserve"> mucho:</w:t>
-      </w:r>
-    </w:p>
-    <w:p>
-      <w:r>
-        <w:t>A. Debes aumentar el learning rate</w:t>
-      </w:r>
-    </w:p>
-    <w:p>
-      <w:r>
-        <w:t>B. Debes reducir el learning rate</w:t>
-      </w:r>
-    </w:p>
-    <w:p>
-      <w:r>
-        <w:t>C. Debes eliminar BatchNorm</w:t>
-      </w:r>
-    </w:p>
-    <w:p>
-      <w:r>
-        <w:t xml:space="preserve">D. Debes aumentar el </w:t>
-      </w:r>
-      <w:r>
-        <w:t>número</w:t>
-      </w:r>
-      <w:r>
-        <w:t xml:space="preserve"> de capas</w:t>
-      </w:r>
-    </w:p>
-    <w:p/>
-    <w:p>
-      <w:r>
-        <w:t>Al implementar data augmentation con Keras, ¿</w:t>
-      </w:r>
-      <w:r>
-        <w:t>cuándo</w:t>
-      </w:r>
-      <w:r>
-        <w:t xml:space="preserve"> se aplican estas transformaciones?</w:t>
-      </w:r>
-    </w:p>
-    <w:p>
-      <w:r>
-        <w:t>A. Una vez antes del entrenamiento</w:t>
-      </w:r>
-    </w:p>
-    <w:p>
-      <w:r>
-        <w:t xml:space="preserve">B. En cada </w:t>
-      </w:r>
-      <w:r>
-        <w:t>época</w:t>
-      </w:r>
-      <w:r>
-        <w:t xml:space="preserve"> de forma aleatoria</w:t>
-      </w:r>
-    </w:p>
-    <w:p>
-      <w:r>
-        <w:t xml:space="preserve">C. Solo durante la </w:t>
-      </w:r>
-      <w:r>
-        <w:t>validación</w:t>
-      </w:r>
-    </w:p>
-    <w:p>
-      <w:r>
-        <w:t>D. Solo durante la inferencia</w:t>
-      </w:r>
-    </w:p>
-    <w:p/>
-    <w:p>
-      <w:r>
-        <w:t>En una arquitectura secuencial con capas densas, ¿</w:t>
-      </w:r>
-      <w:r>
-        <w:t>cuál</w:t>
-      </w:r>
-      <w:r>
-        <w:t xml:space="preserve"> es el impacto de aumentar el</w:t>
-      </w:r>
-      <w:r>
-        <w:t xml:space="preserve"> </w:t>
-      </w:r>
-      <w:r>
-        <w:t>número</w:t>
-      </w:r>
-      <w:r>
-        <w:t xml:space="preserve"> de neuronas en una capa oculta?</w:t>
+        <w:t>número de neuronas en una capa oculta?</w:t>
       </w:r>
     </w:p>
     <w:p>
@@ -1235,62 +1124,81 @@
     </w:p>
     <w:p>
       <w:r>
-        <w:t xml:space="preserve">D. Garantiza mejor </w:t>
-      </w:r>
-      <w:r>
-        <w:t>generalización</w:t>
-      </w:r>
-    </w:p>
-    <w:p/>
-    <w:p>
-      <w:r>
-        <w:lastRenderedPageBreak/>
-        <w:t>Al usar fine-tuning en una red pre-entrenada, ¿</w:t>
-      </w:r>
-      <w:r>
-        <w:t>qué</w:t>
-      </w:r>
-      <w:r>
-        <w:t xml:space="preserve"> estrategia NO es recomendable?</w:t>
-      </w:r>
-    </w:p>
-    <w:p>
-      <w:r>
+        <w:t>D. Garantiza mejor generalización</w:t>
+      </w:r>
+    </w:p>
+    <w:p/>
+    <w:p>
+      <w:pPr>
+        <w:rPr>
+          <w:highlight w:val="yellow"/>
+        </w:rPr>
+      </w:pPr>
+      <w:r>
+        <w:rPr>
+          <w:highlight w:val="yellow"/>
+        </w:rPr>
+        <w:t>Al usar fine-tuning en una red pre-entrenada, ¿qué estrategia NO es recomendable?</w:t>
+      </w:r>
+    </w:p>
+    <w:p>
+      <w:pPr>
+        <w:rPr>
+          <w:highlight w:val="yellow"/>
+        </w:rPr>
+      </w:pPr>
+      <w:r>
+        <w:rPr>
+          <w:highlight w:val="yellow"/>
+        </w:rPr>
         <w:t>A. Descongelar pocas capas al final</w:t>
       </w:r>
     </w:p>
     <w:p>
-      <w:r>
-        <w:t xml:space="preserve">B. Usar un learning rate </w:t>
-      </w:r>
-      <w:r>
-        <w:t>pequeño</w:t>
-      </w:r>
-    </w:p>
-    <w:p>
-      <w:r>
+      <w:pPr>
+        <w:rPr>
+          <w:highlight w:val="yellow"/>
+        </w:rPr>
+      </w:pPr>
+      <w:r>
+        <w:rPr>
+          <w:highlight w:val="yellow"/>
+        </w:rPr>
+        <w:t>B. Usar un learning rate pequeño</w:t>
+      </w:r>
+    </w:p>
+    <w:p>
+      <w:pPr>
+        <w:rPr>
+          <w:highlight w:val="yellow"/>
+        </w:rPr>
+      </w:pPr>
+      <w:r>
+        <w:rPr>
+          <w:highlight w:val="yellow"/>
+        </w:rPr>
         <w:t>C. Usar el mismo learning rate que en el pre-entrenamiento</w:t>
       </w:r>
     </w:p>
     <w:p>
       <w:r>
+        <w:rPr>
+          <w:highlight w:val="yellow"/>
+        </w:rPr>
         <w:t>D. Mantener BatchNorm en modo inferencia</w:t>
       </w:r>
     </w:p>
     <w:p/>
     <w:p>
       <w:r>
-        <w:t xml:space="preserve">En el siguiente </w:t>
-      </w:r>
-      <w:r>
-        <w:t>código</w:t>
-      </w:r>
-      <w:r>
-        <w:t xml:space="preserve"> de Keras:</w:t>
-      </w:r>
-    </w:p>
-    <w:p>
-      <w:r>
+        <w:t>En el siguiente código de Keras:</w:t>
+      </w:r>
+    </w:p>
+    <w:p>
+      <w:r>
+        <w:rPr>
+          <w:noProof/>
+        </w:rPr>
         <w:drawing>
           <wp:inline distT="0" distB="0" distL="0" distR="0" wp14:anchorId="42655877" wp14:editId="1D8B5CCB">
             <wp:extent cx="2762636" cy="504895"/>
@@ -1330,13 +1238,7 @@
     </w:p>
     <w:p>
       <w:r>
-        <w:t>¿</w:t>
-      </w:r>
-      <w:r>
-        <w:t>Qué</w:t>
-      </w:r>
-      <w:r>
-        <w:t xml:space="preserve"> efecto tiene el weight decay?</w:t>
+        <w:t>¿Qué efecto tiene el weight decay?</w:t>
       </w:r>
     </w:p>
     <w:p>
@@ -1346,10 +1248,7 @@
     </w:p>
     <w:p>
       <w:r>
-        <w:t xml:space="preserve">B. Penaliza pesos grandes en cada </w:t>
-      </w:r>
-      <w:r>
-        <w:t>actualización</w:t>
+        <w:t>B. Penaliza pesos grandes en cada actualización</w:t>
       </w:r>
     </w:p>
     <w:p>
@@ -1365,22 +1264,7 @@
     <w:p/>
     <w:p>
       <w:r>
-        <w:t>Al encontrar un error “CUDA out of memory”, ¿</w:t>
-      </w:r>
-      <w:r>
-        <w:t>cuál</w:t>
-      </w:r>
-      <w:r>
-        <w:t xml:space="preserve"> es la primera </w:t>
-      </w:r>
-      <w:r>
-        <w:t>acción</w:t>
-      </w:r>
-      <w:r>
-        <w:t xml:space="preserve"> que </w:t>
-      </w:r>
-      <w:r>
-        <w:t>deberías</w:t>
+        <w:t>Al encontrar un error “CUDA out of memory”, ¿cuál es la primera acción que deberías</w:t>
       </w:r>
       <w:r>
         <w:t xml:space="preserve"> </w:t>
@@ -1396,16 +1280,7 @@
     </w:p>
     <w:p>
       <w:r>
-        <w:t xml:space="preserve">B. Reducir el </w:t>
-      </w:r>
-      <w:r>
-        <w:t>número</w:t>
-      </w:r>
-      <w:r>
-        <w:t xml:space="preserve"> de </w:t>
-      </w:r>
-      <w:r>
-        <w:t>épocas</w:t>
+        <w:t>B. Reducir el número de épocas</w:t>
       </w:r>
     </w:p>
     <w:p>
@@ -1437,10 +1312,7 @@
     </w:p>
     <w:p>
       <w:r>
-        <w:t xml:space="preserve">B. Hay un error en la </w:t>
-      </w:r>
-      <w:r>
-        <w:t>implementación</w:t>
+        <w:t>B. Hay un error en la implementación</w:t>
       </w:r>
     </w:p>
     <w:p>
@@ -1458,79 +1330,86 @@
     <w:p/>
     <w:p/>
     <w:p>
-      <w:r>
-        <w:lastRenderedPageBreak/>
-        <w:t>Al utilizar optimizadores adaptativos como Adam, ¿</w:t>
-      </w:r>
-      <w:r>
-        <w:t>qué</w:t>
-      </w:r>
-      <w:r>
+      <w:pPr>
+        <w:rPr>
+          <w:highlight w:val="yellow"/>
+        </w:rPr>
+      </w:pPr>
+      <w:r>
+        <w:rPr>
+          <w:highlight w:val="yellow"/>
+        </w:rPr>
+        <w:t>Al utilizar optimizadores adaptativos como Adam, ¿qué parámetro es generalmente más</w:t>
+      </w:r>
+      <w:r>
+        <w:rPr>
+          <w:highlight w:val="yellow"/>
+        </w:rPr>
         <w:t xml:space="preserve"> </w:t>
       </w:r>
       <w:r>
-        <w:t>parámetro</w:t>
-      </w:r>
-      <w:r>
-        <w:t xml:space="preserve"> es generalmente </w:t>
-      </w:r>
-      <w:r>
-        <w:t>más</w:t>
+        <w:rPr>
+          <w:highlight w:val="yellow"/>
+        </w:rPr>
+        <w:t>importante ajustar?</w:t>
+      </w:r>
+    </w:p>
+    <w:p>
+      <w:pPr>
+        <w:rPr>
+          <w:highlight w:val="yellow"/>
+        </w:rPr>
+      </w:pPr>
+      <w:r>
+        <w:rPr>
+          <w:highlight w:val="yellow"/>
+        </w:rPr>
+        <w:t>A. Beta1</w:t>
+      </w:r>
+    </w:p>
+    <w:p>
+      <w:pPr>
+        <w:rPr>
+          <w:highlight w:val="yellow"/>
+        </w:rPr>
+      </w:pPr>
+      <w:r>
+        <w:rPr>
+          <w:highlight w:val="yellow"/>
+        </w:rPr>
+        <w:t>B. Learning rate inicial</w:t>
+      </w:r>
+    </w:p>
+    <w:p>
+      <w:pPr>
+        <w:rPr>
+          <w:highlight w:val="yellow"/>
+        </w:rPr>
+      </w:pPr>
+      <w:r>
+        <w:rPr>
+          <w:highlight w:val="yellow"/>
+        </w:rPr>
+        <w:t>C. Epsilon</w:t>
+      </w:r>
+    </w:p>
+    <w:p>
+      <w:r>
+        <w:rPr>
+          <w:highlight w:val="yellow"/>
+        </w:rPr>
+        <w:t>D. Beta2</w:t>
+      </w:r>
+    </w:p>
+    <w:p/>
+    <w:p>
+      <w:r>
+        <w:t>¿Cuál es la diferencia fundamental entre Adam y SGD en términos de cómo actualizan</w:t>
       </w:r>
       <w:r>
         <w:t xml:space="preserve"> </w:t>
       </w:r>
       <w:r>
-        <w:t>importante ajustar?</w:t>
-      </w:r>
-    </w:p>
-    <w:p>
-      <w:r>
-        <w:t>A. Beta1</w:t>
-      </w:r>
-    </w:p>
-    <w:p>
-      <w:r>
-        <w:t>B. Learning rate inicial</w:t>
-      </w:r>
-    </w:p>
-    <w:p>
-      <w:r>
-        <w:t>C. Epsilon</w:t>
-      </w:r>
-    </w:p>
-    <w:p>
-      <w:r>
-        <w:t>D. Beta2</w:t>
-      </w:r>
-    </w:p>
-    <w:p/>
-    <w:p>
-      <w:r>
-        <w:t>¿</w:t>
-      </w:r>
-      <w:r>
-        <w:t>Cuál</w:t>
-      </w:r>
-      <w:r>
-        <w:t xml:space="preserve"> es la diferencia fundamental entre Adam y SGD en </w:t>
-      </w:r>
-      <w:r>
-        <w:t>términos</w:t>
-      </w:r>
-      <w:r>
-        <w:t xml:space="preserve"> de </w:t>
-      </w:r>
-      <w:r>
-        <w:t>cómo</w:t>
-      </w:r>
-      <w:r>
-        <w:t xml:space="preserve"> actualizan</w:t>
-      </w:r>
-      <w:r>
-        <w:t xml:space="preserve"> </w:t>
-      </w:r>
-      <w:r>
         <w:t>los pesos?</w:t>
       </w:r>
     </w:p>
@@ -1541,70 +1420,28 @@
     </w:p>
     <w:p>
       <w:r>
-        <w:t xml:space="preserve">B. SGD es </w:t>
-      </w:r>
-      <w:r>
-        <w:t>más</w:t>
-      </w:r>
-      <w:r>
-        <w:t xml:space="preserve"> </w:t>
-      </w:r>
-      <w:r>
-        <w:t>rápido</w:t>
-      </w:r>
-      <w:r>
-        <w:t xml:space="preserve"> que Adam</w:t>
-      </w:r>
-    </w:p>
-    <w:p>
-      <w:r>
-        <w:t xml:space="preserve">C. Adam tiene tasas de aprendizaje adaptativas por </w:t>
-      </w:r>
-      <w:r>
-        <w:t>parámetro</w:t>
-      </w:r>
-    </w:p>
-    <w:p>
-      <w:r>
-        <w:t xml:space="preserve">D. Adam requiere menos </w:t>
-      </w:r>
-      <w:r>
-        <w:t>épocas</w:t>
-      </w:r>
-      <w:r>
-        <w:t xml:space="preserve"> de entrenamiento</w:t>
-      </w:r>
-    </w:p>
-    <w:p/>
-    <w:p>
-      <w:r>
-        <w:t xml:space="preserve">¿Por </w:t>
-      </w:r>
-      <w:r>
-        <w:t>qué</w:t>
-      </w:r>
-      <w:r>
-        <w:t xml:space="preserve"> se prefiere SGD sobre Gradient Descent (GD) en deep learning?</w:t>
-      </w:r>
-    </w:p>
-    <w:p>
-      <w:r>
-        <w:t xml:space="preserve">A. SGD converge </w:t>
-      </w:r>
-      <w:r>
-        <w:t>más</w:t>
-      </w:r>
-      <w:r>
-        <w:t xml:space="preserve"> </w:t>
-      </w:r>
-      <w:r>
-        <w:t>rápido</w:t>
-      </w:r>
-      <w:r>
-        <w:t xml:space="preserve"> </w:t>
-      </w:r>
-      <w:r>
-        <w:t>matemáticamente</w:t>
+        <w:t>B. SGD es más rápido que Adam</w:t>
+      </w:r>
+    </w:p>
+    <w:p>
+      <w:r>
+        <w:t>C. Adam tiene tasas de aprendizaje adaptativas por parámetro</w:t>
+      </w:r>
+    </w:p>
+    <w:p>
+      <w:r>
+        <w:t>D. Adam requiere menos épocas de entrenamiento</w:t>
+      </w:r>
+    </w:p>
+    <w:p/>
+    <w:p>
+      <w:r>
+        <w:t>¿Por qué se prefiere SGD sobre Gradient Descent (GD) en deep learning?</w:t>
+      </w:r>
+    </w:p>
+    <w:p>
+      <w:r>
+        <w:t>A. SGD converge más rápido matemáticamente</w:t>
       </w:r>
     </w:p>
     <w:p>
@@ -1619,66 +1456,38 @@
     </w:p>
     <w:p>
       <w:r>
-        <w:t xml:space="preserve">D. SGD requiere menos </w:t>
-      </w:r>
-      <w:r>
-        <w:t>épocas</w:t>
-      </w:r>
-    </w:p>
-    <w:p/>
-    <w:p>
-      <w:r>
-        <w:t>¿</w:t>
-      </w:r>
-      <w:r>
-        <w:t>Cuál</w:t>
-      </w:r>
-      <w:r>
-        <w:t xml:space="preserve"> es la principal ventaja de usar GPUs para deep learning?</w:t>
-      </w:r>
-    </w:p>
-    <w:p>
-      <w:r>
-        <w:t xml:space="preserve">A. Mejor </w:t>
-      </w:r>
-      <w:r>
-        <w:t>precisión</w:t>
-      </w:r>
-      <w:r>
-        <w:t xml:space="preserve"> </w:t>
-      </w:r>
-      <w:r>
-        <w:t>numérica</w:t>
-      </w:r>
-    </w:p>
-    <w:p>
-      <w:r>
-        <w:t xml:space="preserve">B. Menor consumo de </w:t>
-      </w:r>
-      <w:r>
-        <w:t>energía</w:t>
-      </w:r>
-    </w:p>
-    <w:p>
-      <w:r>
-        <w:t xml:space="preserve">C. </w:t>
-      </w:r>
-      <w:r>
-        <w:t>Paralelización</w:t>
-      </w:r>
-      <w:r>
-        <w:t xml:space="preserve"> masiva de operaciones matriciales</w:t>
-      </w:r>
-    </w:p>
-    <w:p>
-      <w:r>
-        <w:t xml:space="preserve">D. </w:t>
-      </w:r>
-      <w:r>
-        <w:t>Más</w:t>
-      </w:r>
-      <w:r>
-        <w:t xml:space="preserve"> memoria </w:t>
+        <w:t>D. SGD requiere menos épocas</w:t>
+      </w:r>
+    </w:p>
+    <w:p/>
+    <w:p>
+      <w:r>
+        <w:t>¿Cuál es la principal ventaja de usar GPUs para deep learning?</w:t>
+      </w:r>
+    </w:p>
+    <w:p>
+      <w:r>
+        <w:t>A. Mejor precisión numérica</w:t>
+      </w:r>
+    </w:p>
+    <w:p>
+      <w:r>
+        <w:t>B. Menor consumo de energía</w:t>
+      </w:r>
+    </w:p>
+    <w:p>
+      <w:r>
+        <w:t>C. Paralelización masiva de operaciones matriciales</w:t>
+      </w:r>
+    </w:p>
+    <w:p>
+      <w:pPr>
+        <w:rPr>
+          <w:u w:val="single"/>
+        </w:rPr>
+      </w:pPr>
+      <w:r>
+        <w:t xml:space="preserve">D. Más memoria </w:t>
       </w:r>
       <w:r>
         <w:t>disponible</w:t>
@@ -2297,6 +2106,7 @@
   <w:style w:type="character" w:default="1" w:styleId="Fuentedeprrafopredeter">
     <w:name w:val="Default Paragraph Font"/>
     <w:uiPriority w:val="1"/>
+    <w:semiHidden/>
     <w:unhideWhenUsed/>
   </w:style>
   <w:style w:type="table" w:default="1" w:styleId="Tablanormal">

</xml_diff>